<commit_message>
Describing the data in the introduction
</commit_message>
<xml_diff>
--- a/redaction.docx
+++ b/redaction.docx
@@ -158,10 +158,116 @@
     </w:p>
     <w:p>
       <w:pPr>
-        <w:pStyle w:val="Corpsdetexte"/>
-      </w:pPr>
-      <w:r>
-        <w:t xml:space="preserve">Etant donnée</w:t>
+        <w:pStyle w:val="Titre1"/>
+      </w:pPr>
+      <w:bookmarkStart w:id="21" w:name="X1d8d9771d9ab792a6b8c6539bb65b4c6875678b"/>
+      <w:r>
+        <w:t xml:space="preserve">Présentation de la base de données et exploration des variables d’intérêt.</w:t>
+      </w:r>
+      <w:bookmarkEnd w:id="21"/>
+    </w:p>
+    <w:p>
+      <w:pPr>
+        <w:pStyle w:val="FirstParagraph"/>
+      </w:pPr>
+      <w:r>
+        <w:t xml:space="preserve">Pour répondre aux questions que nous nous sommes posées dans la problématique, nous avons pensé à collecter des données sur les grandeurs macroéconomiques évoqués dans la théorie économique. Nous avons donc choisi les variables suivantes :</w:t>
+      </w:r>
+    </w:p>
+    <w:p>
+      <w:pPr>
+        <w:pStyle w:val="Compact"/>
+        <w:numPr>
+          <w:numId w:val="1001"/>
+          <w:ilvl w:val="0"/>
+        </w:numPr>
+      </w:pPr>
+      <w:r>
+        <w:t xml:space="preserve">Le taux de chômage (UNEMPLOYMENT)</w:t>
+      </w:r>
+    </w:p>
+    <w:p>
+      <w:pPr>
+        <w:pStyle w:val="Compact"/>
+        <w:numPr>
+          <w:numId w:val="1001"/>
+          <w:ilvl w:val="0"/>
+        </w:numPr>
+      </w:pPr>
+      <w:r>
+        <w:t xml:space="preserve">Croissance du PIB (GDPGROWTH)</w:t>
+      </w:r>
+    </w:p>
+    <w:p>
+      <w:pPr>
+        <w:pStyle w:val="Compact"/>
+        <w:numPr>
+          <w:numId w:val="1001"/>
+          <w:ilvl w:val="0"/>
+        </w:numPr>
+      </w:pPr>
+      <w:r>
+        <w:t xml:space="preserve">Les dépenses publiques (SPENDING)</w:t>
+      </w:r>
+    </w:p>
+    <w:p>
+      <w:pPr>
+        <w:pStyle w:val="Compact"/>
+        <w:numPr>
+          <w:numId w:val="1001"/>
+          <w:ilvl w:val="0"/>
+        </w:numPr>
+      </w:pPr>
+      <w:r>
+        <w:t xml:space="preserve">Le taux d’inflation (INFLATION)</w:t>
+      </w:r>
+    </w:p>
+    <w:p>
+      <w:pPr>
+        <w:pStyle w:val="Compact"/>
+        <w:numPr>
+          <w:numId w:val="1001"/>
+          <w:ilvl w:val="0"/>
+        </w:numPr>
+      </w:pPr>
+      <w:r>
+        <w:t xml:space="preserve">Le stock des migrants (MIGRATION)</w:t>
+      </w:r>
+    </w:p>
+    <w:p>
+      <w:pPr>
+        <w:pStyle w:val="Compact"/>
+        <w:numPr>
+          <w:numId w:val="1001"/>
+          <w:ilvl w:val="0"/>
+        </w:numPr>
+      </w:pPr>
+      <w:r>
+        <w:t xml:space="preserve">La croissance de la population (POPGROWTH)</w:t>
+      </w:r>
+    </w:p>
+    <w:p>
+      <w:pPr>
+        <w:pStyle w:val="Compact"/>
+        <w:numPr>
+          <w:numId w:val="1001"/>
+          <w:ilvl w:val="0"/>
+        </w:numPr>
+      </w:pPr>
+      <w:r>
+        <w:t xml:space="preserve">Pourcentage de la population urbaine (URBANPOP)</w:t>
+      </w:r>
+    </w:p>
+    <w:p>
+      <w:pPr>
+        <w:pStyle w:val="Compact"/>
+        <w:numPr>
+          <w:numId w:val="1001"/>
+          <w:ilvl w:val="0"/>
+        </w:numPr>
+      </w:pPr>
+      <w:r>
+        <w:t xml:space="preserve">Le pourcentage de la population ayant accès à l’électricité (ELECTRICITY)</w:t>
       </w:r>
     </w:p>
     <w:sectPr>
@@ -685,6 +791,109 @@
     <w:lvl w:ilvl="8">
       <w:numFmt w:val="bullet"/>
       <w:lvlText w:val=" "/>
+      <w:lvlJc w:val="left"/>
+      <w:pPr>
+        <w:tabs>
+          <w:tab w:val="num" w:pos="5760"/>
+        </w:tabs>
+        <w:ind w:left="6240" w:hanging="480"/>
+      </w:pPr>
+    </w:lvl>
+  </w:abstractNum>
+  <w:abstractNum w:abstractNumId="991">
+    <w:nsid w:val="ea454b4c"/>
+    <w:multiLevelType w:val="multilevel"/>
+    <w:lvl w:ilvl="0">
+      <w:numFmt w:val="bullet"/>
+      <w:lvlText w:val="•"/>
+      <w:lvlJc w:val="left"/>
+      <w:pPr>
+        <w:tabs>
+          <w:tab w:val="num" w:pos="0"/>
+        </w:tabs>
+        <w:ind w:left="480" w:hanging="480"/>
+      </w:pPr>
+    </w:lvl>
+    <w:lvl w:ilvl="1">
+      <w:numFmt w:val="bullet"/>
+      <w:lvlText w:val="–"/>
+      <w:lvlJc w:val="left"/>
+      <w:pPr>
+        <w:tabs>
+          <w:tab w:val="num" w:pos="720"/>
+        </w:tabs>
+        <w:ind w:left="1200" w:hanging="480"/>
+      </w:pPr>
+    </w:lvl>
+    <w:lvl w:ilvl="2">
+      <w:numFmt w:val="bullet"/>
+      <w:lvlText w:val="•"/>
+      <w:lvlJc w:val="left"/>
+      <w:pPr>
+        <w:tabs>
+          <w:tab w:val="num" w:pos="1440"/>
+        </w:tabs>
+        <w:ind w:left="1920" w:hanging="480"/>
+      </w:pPr>
+    </w:lvl>
+    <w:lvl w:ilvl="3">
+      <w:numFmt w:val="bullet"/>
+      <w:lvlText w:val="–"/>
+      <w:lvlJc w:val="left"/>
+      <w:pPr>
+        <w:tabs>
+          <w:tab w:val="num" w:pos="2160"/>
+        </w:tabs>
+        <w:ind w:left="2640" w:hanging="480"/>
+      </w:pPr>
+    </w:lvl>
+    <w:lvl w:ilvl="4">
+      <w:numFmt w:val="bullet"/>
+      <w:lvlText w:val="•"/>
+      <w:lvlJc w:val="left"/>
+      <w:pPr>
+        <w:tabs>
+          <w:tab w:val="num" w:pos="2880"/>
+        </w:tabs>
+        <w:ind w:left="3360" w:hanging="480"/>
+      </w:pPr>
+    </w:lvl>
+    <w:lvl w:ilvl="5">
+      <w:numFmt w:val="bullet"/>
+      <w:lvlText w:val="–"/>
+      <w:lvlJc w:val="left"/>
+      <w:pPr>
+        <w:tabs>
+          <w:tab w:val="num" w:pos="3600"/>
+        </w:tabs>
+        <w:ind w:left="4080" w:hanging="480"/>
+      </w:pPr>
+    </w:lvl>
+    <w:lvl w:ilvl="6">
+      <w:numFmt w:val="bullet"/>
+      <w:lvlText w:val="•"/>
+      <w:lvlJc w:val="left"/>
+      <w:pPr>
+        <w:tabs>
+          <w:tab w:val="num" w:pos="4320"/>
+        </w:tabs>
+        <w:ind w:left="4800" w:hanging="480"/>
+      </w:pPr>
+    </w:lvl>
+    <w:lvl w:ilvl="7">
+      <w:numFmt w:val="bullet"/>
+      <w:lvlText w:val="–"/>
+      <w:lvlJc w:val="left"/>
+      <w:pPr>
+        <w:tabs>
+          <w:tab w:val="num" w:pos="5040"/>
+        </w:tabs>
+        <w:ind w:left="5520" w:hanging="480"/>
+      </w:pPr>
+    </w:lvl>
+    <w:lvl w:ilvl="8">
+      <w:numFmt w:val="bullet"/>
+      <w:lvlText w:val="•"/>
       <w:lvlJc w:val="left"/>
       <w:pPr>
         <w:tabs>
@@ -732,6 +941,9 @@
   </w:num>
   <w:num w:numId="1000">
     <w:abstractNumId w:val="990"/>
+  </w:num>
+  <w:num w:numId="1001">
+    <w:abstractNumId w:val="991"/>
   </w:num>
 </w:numbering>
 </file>

</xml_diff>